<commit_message>
added some comments for login function with token expiration
</commit_message>
<xml_diff>
--- a/Laravel and React Full Setup.docx
+++ b/Laravel and React Full Setup.docx
@@ -184,7 +184,18 @@
           <w:bCs/>
           <w:lang w:val="en-US"/>
         </w:rPr>
-        <w:t>Install NPM packages:</w:t>
+        <w:t xml:space="preserve">Install NPM </w:t>
+      </w:r>
+      <w:bookmarkStart w:id="0" w:name="_GoBack"/>
+      <w:bookmarkEnd w:id="0"/>
+      <w:r>
+        <w:rPr>
+          <w:rFonts w:hint="default"/>
+          <w:b/>
+          <w:bCs/>
+          <w:lang w:val="en-US"/>
+        </w:rPr>
+        <w:t>packages:</w:t>
       </w:r>
     </w:p>
     <w:p>
@@ -375,7 +386,23 @@
           <w:b/>
           <w:bCs/>
         </w:rPr>
-        <w:t>Run migration to apply database changes:</w:t>
+        <w:t>Run migration to apply database changes</w:t>
+      </w:r>
+      <w:r>
+        <w:rPr>
+          <w:rFonts w:hint="default"/>
+          <w:b/>
+          <w:bCs/>
+          <w:lang w:val="en-US"/>
+        </w:rPr>
+        <w:t xml:space="preserve"> (make sure that port 3306 is running)</w:t>
+      </w:r>
+      <w:r>
+        <w:rPr>
+          <w:b/>
+          <w:bCs/>
+        </w:rPr>
+        <w:t>:</w:t>
       </w:r>
     </w:p>
     <w:p>
@@ -427,7 +454,26 @@
           <w:bCs/>
           <w:lang w:val="en-US"/>
         </w:rPr>
-        <w:t>php artisan config: publish</w:t>
+        <w:t>php artisan config:publish</w:t>
+      </w:r>
+    </w:p>
+    <w:p>
+      <w:pPr>
+        <w:rPr>
+          <w:rFonts w:hint="default"/>
+          <w:b/>
+          <w:bCs/>
+          <w:lang w:val="en-US"/>
+        </w:rPr>
+      </w:pPr>
+      <w:r>
+        <w:rPr>
+          <w:rFonts w:hint="default"/>
+          <w:b/>
+          <w:bCs/>
+          <w:lang w:val="en-US"/>
+        </w:rPr>
+        <w:t>Choose cors and broadcasting</w:t>
       </w:r>
     </w:p>
     <w:p>
@@ -2284,8 +2330,6 @@
           <w:bCs/>
         </w:rPr>
       </w:pPr>
-      <w:bookmarkStart w:id="0" w:name="_GoBack"/>
-      <w:bookmarkEnd w:id="0"/>
     </w:p>
     <w:p>
       <w:pPr>
@@ -4014,7 +4058,7 @@
     <w:lsdException w:qFormat="1" w:unhideWhenUsed="0" w:uiPriority="10" w:semiHidden="0" w:name="Title"/>
     <w:lsdException w:uiPriority="99" w:name="Closing"/>
     <w:lsdException w:uiPriority="99" w:name="Signature"/>
-    <w:lsdException w:uiPriority="1" w:semiHidden="0" w:name="Default Paragraph Font"/>
+    <w:lsdException w:qFormat="1" w:uiPriority="1" w:semiHidden="0" w:name="Default Paragraph Font"/>
     <w:lsdException w:uiPriority="99" w:name="Body Text"/>
     <w:lsdException w:uiPriority="99" w:name="Body Text Indent"/>
     <w:lsdException w:uiPriority="99" w:name="List Continue"/>
@@ -4045,14 +4089,14 @@
     <w:lsdException w:uiPriority="99" w:name="HTML Acronym"/>
     <w:lsdException w:uiPriority="99" w:name="HTML Address"/>
     <w:lsdException w:uiPriority="99" w:name="HTML Cite"/>
-    <w:lsdException w:uiPriority="99" w:name="HTML Code"/>
+    <w:lsdException w:qFormat="1" w:uiPriority="99" w:name="HTML Code"/>
     <w:lsdException w:uiPriority="99" w:name="HTML Definition"/>
     <w:lsdException w:uiPriority="99" w:name="HTML Keyboard"/>
     <w:lsdException w:uiPriority="99" w:name="HTML Preformatted"/>
     <w:lsdException w:uiPriority="99" w:name="HTML Sample"/>
     <w:lsdException w:uiPriority="99" w:name="HTML Typewriter"/>
     <w:lsdException w:uiPriority="99" w:name="HTML Variable"/>
-    <w:lsdException w:uiPriority="99" w:name="Normal Table"/>
+    <w:lsdException w:qFormat="1" w:uiPriority="99" w:name="Normal Table"/>
     <w:lsdException w:uiPriority="99" w:name="annotation subject"/>
     <w:lsdException w:uiPriority="99" w:name="Table Simple 1"/>
     <w:lsdException w:uiPriority="99" w:name="Table Simple 2"/>
@@ -4442,12 +4486,14 @@
   <w:style w:type="character" w:default="1" w:styleId="11">
     <w:name w:val="Default Paragraph Font"/>
     <w:unhideWhenUsed/>
+    <w:qFormat/>
     <w:uiPriority w:val="1"/>
   </w:style>
   <w:style w:type="table" w:default="1" w:styleId="12">
     <w:name w:val="Normal Table"/>
     <w:semiHidden/>
     <w:unhideWhenUsed/>
+    <w:qFormat/>
     <w:uiPriority w:val="99"/>
     <w:tblPr>
       <w:tblCellMar>
@@ -4463,6 +4509,7 @@
     <w:basedOn w:val="11"/>
     <w:semiHidden/>
     <w:unhideWhenUsed/>
+    <w:qFormat/>
     <w:uiPriority w:val="99"/>
     <w:rPr>
       <w:rFonts w:ascii="Courier New" w:hAnsi="Courier New" w:cs="Courier New"/>
@@ -4541,6 +4588,7 @@
     <w:name w:val="Heading 1 Char"/>
     <w:basedOn w:val="11"/>
     <w:link w:val="2"/>
+    <w:qFormat/>
     <w:uiPriority w:val="9"/>
     <w:rPr>
       <w:rFonts w:asciiTheme="majorHAnsi" w:hAnsiTheme="majorHAnsi" w:eastAsiaTheme="majorEastAsia" w:cstheme="majorBidi"/>
@@ -4581,6 +4629,7 @@
     <w:basedOn w:val="11"/>
     <w:link w:val="5"/>
     <w:semiHidden/>
+    <w:qFormat/>
     <w:uiPriority w:val="9"/>
     <w:rPr>
       <w:rFonts w:eastAsiaTheme="majorEastAsia" w:cstheme="majorBidi"/>
@@ -4627,6 +4676,7 @@
     <w:basedOn w:val="11"/>
     <w:link w:val="8"/>
     <w:semiHidden/>
+    <w:qFormat/>
     <w:uiPriority w:val="9"/>
     <w:rPr>
       <w:rFonts w:eastAsiaTheme="majorEastAsia" w:cstheme="majorBidi"/>
@@ -4668,6 +4718,7 @@
     <w:basedOn w:val="11"/>
     <w:link w:val="10"/>
     <w:semiHidden/>
+    <w:qFormat/>
     <w:uiPriority w:val="9"/>
     <w:rPr>
       <w:rFonts w:eastAsiaTheme="majorEastAsia" w:cstheme="majorBidi"/>

</xml_diff>